<commit_message>
Finis les deux demande client
</commit_message>
<xml_diff>
--- a/Doc/LogicDiagram.docx
+++ b/Doc/LogicDiagram.docx
@@ -5,7 +5,9 @@
     <w:sdt>
       <w:sdtPr>
         <w:rPr>
+          <w:rFonts w:eastAsiaTheme="minorHAnsi"/>
           <w:color w:val="4472C4" w:themeColor="accent1"/>
+          <w:lang w:eastAsia="en-US"/>
         </w:rPr>
         <w:id w:val="-2093075666"/>
         <w:docPartObj>
@@ -15,9 +17,7 @@
       </w:sdtPr>
       <w:sdtEndPr>
         <w:rPr>
-          <w:rFonts w:eastAsiaTheme="minorHAnsi"/>
           <w:color w:val="auto"/>
-          <w:lang w:eastAsia="en-US"/>
         </w:rPr>
       </w:sdtEndPr>
       <w:sdtContent>
@@ -193,14 +193,6 @@
                 <w:t>Unlimited</w:t>
               </w:r>
               <w:proofErr w:type="spellEnd"/>
-              <w:r>
-                <w:rPr>
-                  <w:color w:val="4472C4" w:themeColor="accent1"/>
-                  <w:sz w:val="28"/>
-                  <w:szCs w:val="28"/>
-                </w:rPr>
-                <w:t xml:space="preserve"> </w:t>
-              </w:r>
             </w:p>
           </w:sdtContent>
         </w:sdt>
@@ -289,7 +281,7 @@
                                   <w:tag w:val=""/>
                                   <w:id w:val="197127006"/>
                                   <w:dataBinding w:prefixMappings="xmlns:ns0='http://schemas.microsoft.com/office/2006/coverPageProps' " w:xpath="/ns0:CoverPageProperties[1]/ns0:PublishDate[1]" w:storeItemID="{55AF091B-3C7A-41E3-B477-F2FDAA23CFDA}"/>
-                                  <w:date w:fullDate="2023-11-01T00:00:00Z">
+                                  <w:date w:fullDate="2023-11-03T00:00:00Z">
                                     <w:dateFormat w:val="dd MMMM yyyy"/>
                                     <w:lid w:val="fr-FR"/>
                                     <w:storeMappedDataAs w:val="dateTime"/>
@@ -317,7 +309,7 @@
                                         <w:szCs w:val="28"/>
                                         <w:lang w:val="fr-FR"/>
                                       </w:rPr>
-                                      <w:t>01 novembre 2023</w:t>
+                                      <w:t>03 novembre 2023</w:t>
                                     </w:r>
                                   </w:p>
                                 </w:sdtContent>
@@ -348,7 +340,7 @@
                                         <w:caps/>
                                         <w:color w:val="4472C4" w:themeColor="accent1"/>
                                       </w:rPr>
-                                      <w:t xml:space="preserve">   MathiAs Lavoie | Nathan Morasse</w:t>
+                                      <w:t>MathiAs Lavoie | Nathan Morasse</w:t>
                                     </w:r>
                                   </w:sdtContent>
                                 </w:sdt>
@@ -423,7 +415,7 @@
                             <w:tag w:val=""/>
                             <w:id w:val="197127006"/>
                             <w:dataBinding w:prefixMappings="xmlns:ns0='http://schemas.microsoft.com/office/2006/coverPageProps' " w:xpath="/ns0:CoverPageProperties[1]/ns0:PublishDate[1]" w:storeItemID="{55AF091B-3C7A-41E3-B477-F2FDAA23CFDA}"/>
-                            <w:date w:fullDate="2023-11-01T00:00:00Z">
+                            <w:date w:fullDate="2023-11-03T00:00:00Z">
                               <w:dateFormat w:val="dd MMMM yyyy"/>
                               <w:lid w:val="fr-FR"/>
                               <w:storeMappedDataAs w:val="dateTime"/>
@@ -451,7 +443,7 @@
                                   <w:szCs w:val="28"/>
                                   <w:lang w:val="fr-FR"/>
                                 </w:rPr>
-                                <w:t>01 novembre 2023</w:t>
+                                <w:t>03 novembre 2023</w:t>
                               </w:r>
                             </w:p>
                           </w:sdtContent>
@@ -482,7 +474,7 @@
                                   <w:caps/>
                                   <w:color w:val="4472C4" w:themeColor="accent1"/>
                                 </w:rPr>
-                                <w:t xml:space="preserve">   MathiAs Lavoie | Nathan Morasse</w:t>
+                                <w:t>MathiAs Lavoie | Nathan Morasse</w:t>
                               </w:r>
                             </w:sdtContent>
                           </w:sdt>
@@ -593,18 +585,18 @@
         </w:rPr>
         <w:lastRenderedPageBreak/>
         <w:drawing>
-          <wp:anchor distT="0" distB="0" distL="114300" distR="114300" simplePos="0" relativeHeight="251660288" behindDoc="0" locked="0" layoutInCell="1" allowOverlap="1" wp14:anchorId="353A666C" wp14:editId="2121885D">
+          <wp:anchor distT="0" distB="0" distL="114300" distR="114300" simplePos="0" relativeHeight="251660288" behindDoc="0" locked="0" layoutInCell="1" allowOverlap="1" wp14:anchorId="4B1AD480" wp14:editId="3573A281">
             <wp:simplePos x="0" y="0"/>
             <wp:positionH relativeFrom="margin">
               <wp:align>right</wp:align>
             </wp:positionH>
             <wp:positionV relativeFrom="paragraph">
-              <wp:posOffset>2200275</wp:posOffset>
+              <wp:posOffset>2199736</wp:posOffset>
             </wp:positionV>
-            <wp:extent cx="5476875" cy="3819525"/>
-            <wp:effectExtent l="0" t="0" r="9525" b="0"/>
+            <wp:extent cx="5477510" cy="3821430"/>
+            <wp:effectExtent l="0" t="0" r="8890" b="0"/>
             <wp:wrapNone/>
-            <wp:docPr id="1" name="Image 1"/>
+            <wp:docPr id="2" name="Image 2"/>
             <wp:cNvGraphicFramePr>
               <a:graphicFrameLocks xmlns:a="http://schemas.openxmlformats.org/drawingml/2006/main" noChangeAspect="1"/>
             </wp:cNvGraphicFramePr>
@@ -633,7 +625,7 @@
                   <pic:spPr bwMode="auto">
                     <a:xfrm>
                       <a:off x="0" y="0"/>
-                      <a:ext cx="5476875" cy="3819525"/>
+                      <a:ext cx="5477510" cy="3821430"/>
                     </a:xfrm>
                     <a:prstGeom prst="rect">
                       <a:avLst/>
@@ -1238,7 +1230,9 @@
   </w:compat>
   <w:rsids>
     <w:rsidRoot w:val="00F376D7"/>
+    <w:rsid w:val="00697A09"/>
     <w:rsid w:val="00C55EC8"/>
+    <w:rsid w:val="00D533AA"/>
     <w:rsid w:val="00F376D7"/>
   </w:rsids>
   <m:mathPr>
@@ -2003,7 +1997,7 @@
 
 <file path=customXml/item1.xml><?xml version="1.0" encoding="utf-8"?>
 <CoverPageProperties xmlns="http://schemas.microsoft.com/office/2006/coverPageProps">
-  <PublishDate>2023-11-01T00:00:00</PublishDate>
+  <PublishDate>2023-11-03T00:00:00</PublishDate>
   <Abstract/>
   <CompanyAddress>2133752 | 2133133</CompanyAddress>
   <CompanyPhone/>

</xml_diff>